<commit_message>
Bug fixes on OCLM Manager - UPDATE/INSERT works properly
</commit_message>
<xml_diff>
--- a/wwwroot/templates/S-140_E.docx
+++ b/wwwroot/templates/S-140_E.docx
@@ -1,6 +1,6 @@
 
 <file path=word/document.xml><?xml version="1.0" encoding="utf-8"?>
-<w:document xmlns:wpc="http://schemas.microsoft.com/office/word/2010/wordprocessingCanvas" xmlns:cx="http://schemas.microsoft.com/office/drawing/2014/chartex" xmlns:cx1="http://schemas.microsoft.com/office/drawing/2015/9/8/chartex" xmlns:cx2="http://schemas.microsoft.com/office/drawing/2015/10/21/chartex" xmlns:cx3="http://schemas.microsoft.com/office/drawing/2016/5/9/chartex" xmlns:cx4="http://schemas.microsoft.com/office/drawing/2016/5/10/chartex" xmlns:cx5="http://schemas.microsoft.com/office/drawing/2016/5/11/chartex" xmlns:cx6="http://schemas.microsoft.com/office/drawing/2016/5/12/chartex" xmlns:cx7="http://schemas.microsoft.com/office/drawing/2016/5/13/chartex" xmlns:cx8="http://schemas.microsoft.com/office/drawing/2016/5/14/chartex" xmlns:mc="http://schemas.openxmlformats.org/markup-compatibility/2006" xmlns:aink="http://schemas.microsoft.com/office/drawing/2016/ink" xmlns:am3d="http://schemas.microsoft.com/office/drawing/2017/model3d" xmlns:o="urn:schemas-microsoft-com:office:office" xmlns:r="http://schemas.openxmlformats.org/officeDocument/2006/relationships" xmlns:m="http://schemas.openxmlformats.org/officeDocument/2006/math" xmlns:v="urn:schemas-microsoft-com:vml" xmlns:wp14="http://schemas.microsoft.com/office/word/2010/wordprocessingDrawing" xmlns:wp="http://schemas.openxmlformats.org/drawingml/2006/wordprocessingDrawing" xmlns:w10="urn:schemas-microsoft-com:office:word" xmlns:w="http://schemas.openxmlformats.org/wordprocessingml/2006/main" xmlns:w14="http://schemas.microsoft.com/office/word/2010/wordml" xmlns:w15="http://schemas.microsoft.com/office/word/2012/wordml" xmlns:w16cid="http://schemas.microsoft.com/office/word/2016/wordml/cid" xmlns:w16se="http://schemas.microsoft.com/office/word/2015/wordml/symex" xmlns:wpg="http://schemas.microsoft.com/office/word/2010/wordprocessingGroup" xmlns:wpi="http://schemas.microsoft.com/office/word/2010/wordprocessingInk" xmlns:wne="http://schemas.microsoft.com/office/word/2006/wordml" xmlns:wps="http://schemas.microsoft.com/office/word/2010/wordprocessingShape" mc:Ignorable="w14 w15 w16se w16cid wp14">
+<w:document xmlns:wpc="http://schemas.microsoft.com/office/word/2010/wordprocessingCanvas" xmlns:cx="http://schemas.microsoft.com/office/drawing/2014/chartex" xmlns:cx1="http://schemas.microsoft.com/office/drawing/2015/9/8/chartex" xmlns:cx2="http://schemas.microsoft.com/office/drawing/2015/10/21/chartex" xmlns:cx3="http://schemas.microsoft.com/office/drawing/2016/5/9/chartex" xmlns:cx4="http://schemas.microsoft.com/office/drawing/2016/5/10/chartex" xmlns:cx5="http://schemas.microsoft.com/office/drawing/2016/5/11/chartex" xmlns:cx6="http://schemas.microsoft.com/office/drawing/2016/5/12/chartex" xmlns:cx7="http://schemas.microsoft.com/office/drawing/2016/5/13/chartex" xmlns:cx8="http://schemas.microsoft.com/office/drawing/2016/5/14/chartex" xmlns:mc="http://schemas.openxmlformats.org/markup-compatibility/2006" xmlns:aink="http://schemas.microsoft.com/office/drawing/2016/ink" xmlns:am3d="http://schemas.microsoft.com/office/drawing/2017/model3d" xmlns:o="urn:schemas-microsoft-com:office:office" xmlns:oel="http://schemas.microsoft.com/office/2019/extlst" xmlns:r="http://schemas.openxmlformats.org/officeDocument/2006/relationships" xmlns:m="http://schemas.openxmlformats.org/officeDocument/2006/math" xmlns:v="urn:schemas-microsoft-com:vml" xmlns:wp14="http://schemas.microsoft.com/office/word/2010/wordprocessingDrawing" xmlns:wp="http://schemas.openxmlformats.org/drawingml/2006/wordprocessingDrawing" xmlns:w10="urn:schemas-microsoft-com:office:word" xmlns:w="http://schemas.openxmlformats.org/wordprocessingml/2006/main" xmlns:w14="http://schemas.microsoft.com/office/word/2010/wordml" xmlns:w15="http://schemas.microsoft.com/office/word/2012/wordml" xmlns:w16cex="http://schemas.microsoft.com/office/word/2018/wordml/cex" xmlns:w16cid="http://schemas.microsoft.com/office/word/2016/wordml/cid" xmlns:w16="http://schemas.microsoft.com/office/word/2018/wordml" xmlns:w16du="http://schemas.microsoft.com/office/word/2023/wordml/word16du" xmlns:w16sdtdh="http://schemas.microsoft.com/office/word/2020/wordml/sdtdatahash" xmlns:w16sdtfl="http://schemas.microsoft.com/office/word/2024/wordml/sdtformatlock" xmlns:w16se="http://schemas.microsoft.com/office/word/2015/wordml/symex" xmlns:wpg="http://schemas.microsoft.com/office/word/2010/wordprocessingGroup" xmlns:wpi="http://schemas.microsoft.com/office/word/2010/wordprocessingInk" xmlns:wne="http://schemas.microsoft.com/office/word/2006/wordml" xmlns:wps="http://schemas.microsoft.com/office/word/2010/wordprocessingShape" mc:Ignorable="w14 w15 w16se w16cid w16 w16cex w16sdtdh w16sdtfl w16du wp14">
   <w:body>
     <w:tbl>
       <w:tblPr>
@@ -1141,6 +1141,7 @@
                 <w:szCs w:val="20"/>
               </w:rPr>
             </w:pPr>
+            <w:proofErr w:type="gramStart"/>
             <w:r>
               <w:rPr>
                 <w:b/>
@@ -1148,7 +1149,17 @@
                 <w:sz w:val="20"/>
                 <w:szCs w:val="20"/>
               </w:rPr>
-              <w:t>APPLY YOURSELF TO THE FIELD MINISTRY</w:t>
+              <w:t>APPLY</w:t>
+            </w:r>
+            <w:proofErr w:type="gramEnd"/>
+            <w:r>
+              <w:rPr>
+                <w:b/>
+                <w:color w:val="FFFFFF" w:themeColor="background1"/>
+                <w:sz w:val="20"/>
+                <w:szCs w:val="20"/>
+              </w:rPr>
+              <w:t xml:space="preserve"> YOURSELF TO THE FIELD MINISTRY</w:t>
             </w:r>
           </w:p>
         </w:tc>
@@ -3328,6 +3339,7 @@
                 <w:szCs w:val="20"/>
               </w:rPr>
             </w:pPr>
+            <w:proofErr w:type="gramStart"/>
             <w:r>
               <w:rPr>
                 <w:b/>
@@ -3335,7 +3347,17 @@
                 <w:sz w:val="20"/>
                 <w:szCs w:val="20"/>
               </w:rPr>
-              <w:t>APPLY YOURSELF TO THE FIELD MINISTRY</w:t>
+              <w:t>APPLY</w:t>
+            </w:r>
+            <w:proofErr w:type="gramEnd"/>
+            <w:r>
+              <w:rPr>
+                <w:b/>
+                <w:color w:val="FFFFFF" w:themeColor="background1"/>
+                <w:sz w:val="20"/>
+                <w:szCs w:val="20"/>
+              </w:rPr>
+              <w:t xml:space="preserve"> YOURSELF TO THE FIELD MINISTRY</w:t>
             </w:r>
           </w:p>
         </w:tc>
@@ -5531,6 +5553,7 @@
                 <w:szCs w:val="20"/>
               </w:rPr>
             </w:pPr>
+            <w:proofErr w:type="gramStart"/>
             <w:r>
               <w:rPr>
                 <w:b/>
@@ -5538,7 +5561,17 @@
                 <w:sz w:val="20"/>
                 <w:szCs w:val="20"/>
               </w:rPr>
-              <w:t>APPLY YOURSELF TO THE FIELD MINISTRY</w:t>
+              <w:t>APPLY</w:t>
+            </w:r>
+            <w:proofErr w:type="gramEnd"/>
+            <w:r>
+              <w:rPr>
+                <w:b/>
+                <w:color w:val="FFFFFF" w:themeColor="background1"/>
+                <w:sz w:val="20"/>
+                <w:szCs w:val="20"/>
+              </w:rPr>
+              <w:t xml:space="preserve"> YOURSELF TO THE FIELD MINISTRY</w:t>
             </w:r>
           </w:p>
         </w:tc>
@@ -7664,6 +7697,7 @@
                 <w:szCs w:val="20"/>
               </w:rPr>
             </w:pPr>
+            <w:proofErr w:type="gramStart"/>
             <w:r>
               <w:rPr>
                 <w:b/>
@@ -7671,7 +7705,17 @@
                 <w:sz w:val="20"/>
                 <w:szCs w:val="20"/>
               </w:rPr>
-              <w:t>APPLY YOURSELF TO THE FIELD MINISTRY</w:t>
+              <w:t>APPLY</w:t>
+            </w:r>
+            <w:proofErr w:type="gramEnd"/>
+            <w:r>
+              <w:rPr>
+                <w:b/>
+                <w:color w:val="FFFFFF" w:themeColor="background1"/>
+                <w:sz w:val="20"/>
+                <w:szCs w:val="20"/>
+              </w:rPr>
+              <w:t xml:space="preserve"> YOURSELF TO THE FIELD MINISTRY</w:t>
             </w:r>
           </w:p>
         </w:tc>
@@ -11050,8 +11094,6 @@
           <w:szCs w:val="36"/>
         </w:rPr>
       </w:pPr>
-      <w:bookmarkStart w:id="0" w:name="_GoBack"/>
-      <w:bookmarkEnd w:id="0"/>
     </w:p>
     <w:sectPr>
       <w:footerReference w:type="even" r:id="rId7"/>
@@ -11068,7 +11110,7 @@
 </file>
 
 <file path=word/endnotes.xml><?xml version="1.0" encoding="utf-8"?>
-<w:endnotes xmlns:wpc="http://schemas.microsoft.com/office/word/2010/wordprocessingCanvas" xmlns:cx="http://schemas.microsoft.com/office/drawing/2014/chartex" xmlns:cx1="http://schemas.microsoft.com/office/drawing/2015/9/8/chartex" xmlns:cx2="http://schemas.microsoft.com/office/drawing/2015/10/21/chartex" xmlns:cx3="http://schemas.microsoft.com/office/drawing/2016/5/9/chartex" xmlns:cx4="http://schemas.microsoft.com/office/drawing/2016/5/10/chartex" xmlns:cx5="http://schemas.microsoft.com/office/drawing/2016/5/11/chartex" xmlns:cx6="http://schemas.microsoft.com/office/drawing/2016/5/12/chartex" xmlns:cx7="http://schemas.microsoft.com/office/drawing/2016/5/13/chartex" xmlns:cx8="http://schemas.microsoft.com/office/drawing/2016/5/14/chartex" xmlns:mc="http://schemas.openxmlformats.org/markup-compatibility/2006" xmlns:aink="http://schemas.microsoft.com/office/drawing/2016/ink" xmlns:am3d="http://schemas.microsoft.com/office/drawing/2017/model3d" xmlns:o="urn:schemas-microsoft-com:office:office" xmlns:r="http://schemas.openxmlformats.org/officeDocument/2006/relationships" xmlns:m="http://schemas.openxmlformats.org/officeDocument/2006/math" xmlns:v="urn:schemas-microsoft-com:vml" xmlns:wp14="http://schemas.microsoft.com/office/word/2010/wordprocessingDrawing" xmlns:wp="http://schemas.openxmlformats.org/drawingml/2006/wordprocessingDrawing" xmlns:w10="urn:schemas-microsoft-com:office:word" xmlns:w="http://schemas.openxmlformats.org/wordprocessingml/2006/main" xmlns:w14="http://schemas.microsoft.com/office/word/2010/wordml" xmlns:w15="http://schemas.microsoft.com/office/word/2012/wordml" xmlns:w16cid="http://schemas.microsoft.com/office/word/2016/wordml/cid" xmlns:w16se="http://schemas.microsoft.com/office/word/2015/wordml/symex" xmlns:wpg="http://schemas.microsoft.com/office/word/2010/wordprocessingGroup" xmlns:wpi="http://schemas.microsoft.com/office/word/2010/wordprocessingInk" xmlns:wne="http://schemas.microsoft.com/office/word/2006/wordml" xmlns:wps="http://schemas.microsoft.com/office/word/2010/wordprocessingShape" mc:Ignorable="w14 w15 w16se w16cid wp14">
+<w:endnotes xmlns:wpc="http://schemas.microsoft.com/office/word/2010/wordprocessingCanvas" xmlns:cx="http://schemas.microsoft.com/office/drawing/2014/chartex" xmlns:cx1="http://schemas.microsoft.com/office/drawing/2015/9/8/chartex" xmlns:cx2="http://schemas.microsoft.com/office/drawing/2015/10/21/chartex" xmlns:cx3="http://schemas.microsoft.com/office/drawing/2016/5/9/chartex" xmlns:cx4="http://schemas.microsoft.com/office/drawing/2016/5/10/chartex" xmlns:cx5="http://schemas.microsoft.com/office/drawing/2016/5/11/chartex" xmlns:cx6="http://schemas.microsoft.com/office/drawing/2016/5/12/chartex" xmlns:cx7="http://schemas.microsoft.com/office/drawing/2016/5/13/chartex" xmlns:cx8="http://schemas.microsoft.com/office/drawing/2016/5/14/chartex" xmlns:mc="http://schemas.openxmlformats.org/markup-compatibility/2006" xmlns:aink="http://schemas.microsoft.com/office/drawing/2016/ink" xmlns:am3d="http://schemas.microsoft.com/office/drawing/2017/model3d" xmlns:o="urn:schemas-microsoft-com:office:office" xmlns:oel="http://schemas.microsoft.com/office/2019/extlst" xmlns:r="http://schemas.openxmlformats.org/officeDocument/2006/relationships" xmlns:m="http://schemas.openxmlformats.org/officeDocument/2006/math" xmlns:v="urn:schemas-microsoft-com:vml" xmlns:wp14="http://schemas.microsoft.com/office/word/2010/wordprocessingDrawing" xmlns:wp="http://schemas.openxmlformats.org/drawingml/2006/wordprocessingDrawing" xmlns:w10="urn:schemas-microsoft-com:office:word" xmlns:w="http://schemas.openxmlformats.org/wordprocessingml/2006/main" xmlns:w14="http://schemas.microsoft.com/office/word/2010/wordml" xmlns:w15="http://schemas.microsoft.com/office/word/2012/wordml" xmlns:w16cex="http://schemas.microsoft.com/office/word/2018/wordml/cex" xmlns:w16cid="http://schemas.microsoft.com/office/word/2016/wordml/cid" xmlns:w16="http://schemas.microsoft.com/office/word/2018/wordml" xmlns:w16du="http://schemas.microsoft.com/office/word/2023/wordml/word16du" xmlns:w16sdtdh="http://schemas.microsoft.com/office/word/2020/wordml/sdtdatahash" xmlns:w16sdtfl="http://schemas.microsoft.com/office/word/2024/wordml/sdtformatlock" xmlns:w16se="http://schemas.microsoft.com/office/word/2015/wordml/symex" xmlns:wpg="http://schemas.microsoft.com/office/word/2010/wordprocessingGroup" xmlns:wpi="http://schemas.microsoft.com/office/word/2010/wordprocessingInk" xmlns:wne="http://schemas.microsoft.com/office/word/2006/wordml" xmlns:wps="http://schemas.microsoft.com/office/word/2010/wordprocessingShape" mc:Ignorable="w14 w15 w16se w16cid w16 w16cex w16sdtdh w16sdtfl w16du wp14">
   <w:endnote w:type="separator" w:id="-1">
     <w:p>
       <w:pPr>
@@ -11093,7 +11135,7 @@
 </file>
 
 <file path=word/footer1.xml><?xml version="1.0" encoding="utf-8"?>
-<w:ftr xmlns:wpc="http://schemas.microsoft.com/office/word/2010/wordprocessingCanvas" xmlns:cx="http://schemas.microsoft.com/office/drawing/2014/chartex" xmlns:cx1="http://schemas.microsoft.com/office/drawing/2015/9/8/chartex" xmlns:cx2="http://schemas.microsoft.com/office/drawing/2015/10/21/chartex" xmlns:cx3="http://schemas.microsoft.com/office/drawing/2016/5/9/chartex" xmlns:cx4="http://schemas.microsoft.com/office/drawing/2016/5/10/chartex" xmlns:cx5="http://schemas.microsoft.com/office/drawing/2016/5/11/chartex" xmlns:cx6="http://schemas.microsoft.com/office/drawing/2016/5/12/chartex" xmlns:cx7="http://schemas.microsoft.com/office/drawing/2016/5/13/chartex" xmlns:cx8="http://schemas.microsoft.com/office/drawing/2016/5/14/chartex" xmlns:mc="http://schemas.openxmlformats.org/markup-compatibility/2006" xmlns:aink="http://schemas.microsoft.com/office/drawing/2016/ink" xmlns:am3d="http://schemas.microsoft.com/office/drawing/2017/model3d" xmlns:o="urn:schemas-microsoft-com:office:office" xmlns:r="http://schemas.openxmlformats.org/officeDocument/2006/relationships" xmlns:m="http://schemas.openxmlformats.org/officeDocument/2006/math" xmlns:v="urn:schemas-microsoft-com:vml" xmlns:wp14="http://schemas.microsoft.com/office/word/2010/wordprocessingDrawing" xmlns:wp="http://schemas.openxmlformats.org/drawingml/2006/wordprocessingDrawing" xmlns:w10="urn:schemas-microsoft-com:office:word" xmlns:w="http://schemas.openxmlformats.org/wordprocessingml/2006/main" xmlns:w14="http://schemas.microsoft.com/office/word/2010/wordml" xmlns:w15="http://schemas.microsoft.com/office/word/2012/wordml" xmlns:w16cid="http://schemas.microsoft.com/office/word/2016/wordml/cid" xmlns:w16se="http://schemas.microsoft.com/office/word/2015/wordml/symex" xmlns:wpg="http://schemas.microsoft.com/office/word/2010/wordprocessingGroup" xmlns:wpi="http://schemas.microsoft.com/office/word/2010/wordprocessingInk" xmlns:wne="http://schemas.microsoft.com/office/word/2006/wordml" xmlns:wps="http://schemas.microsoft.com/office/word/2010/wordprocessingShape" mc:Ignorable="w14 w15 w16se w16cid wp14">
+<w:ftr xmlns:wpc="http://schemas.microsoft.com/office/word/2010/wordprocessingCanvas" xmlns:cx="http://schemas.microsoft.com/office/drawing/2014/chartex" xmlns:cx1="http://schemas.microsoft.com/office/drawing/2015/9/8/chartex" xmlns:cx2="http://schemas.microsoft.com/office/drawing/2015/10/21/chartex" xmlns:cx3="http://schemas.microsoft.com/office/drawing/2016/5/9/chartex" xmlns:cx4="http://schemas.microsoft.com/office/drawing/2016/5/10/chartex" xmlns:cx5="http://schemas.microsoft.com/office/drawing/2016/5/11/chartex" xmlns:cx6="http://schemas.microsoft.com/office/drawing/2016/5/12/chartex" xmlns:cx7="http://schemas.microsoft.com/office/drawing/2016/5/13/chartex" xmlns:cx8="http://schemas.microsoft.com/office/drawing/2016/5/14/chartex" xmlns:mc="http://schemas.openxmlformats.org/markup-compatibility/2006" xmlns:aink="http://schemas.microsoft.com/office/drawing/2016/ink" xmlns:am3d="http://schemas.microsoft.com/office/drawing/2017/model3d" xmlns:o="urn:schemas-microsoft-com:office:office" xmlns:oel="http://schemas.microsoft.com/office/2019/extlst" xmlns:r="http://schemas.openxmlformats.org/officeDocument/2006/relationships" xmlns:m="http://schemas.openxmlformats.org/officeDocument/2006/math" xmlns:v="urn:schemas-microsoft-com:vml" xmlns:wp14="http://schemas.microsoft.com/office/word/2010/wordprocessingDrawing" xmlns:wp="http://schemas.openxmlformats.org/drawingml/2006/wordprocessingDrawing" xmlns:w10="urn:schemas-microsoft-com:office:word" xmlns:w="http://schemas.openxmlformats.org/wordprocessingml/2006/main" xmlns:w14="http://schemas.microsoft.com/office/word/2010/wordml" xmlns:w15="http://schemas.microsoft.com/office/word/2012/wordml" xmlns:w16cex="http://schemas.microsoft.com/office/word/2018/wordml/cex" xmlns:w16cid="http://schemas.microsoft.com/office/word/2016/wordml/cid" xmlns:w16="http://schemas.microsoft.com/office/word/2018/wordml" xmlns:w16du="http://schemas.microsoft.com/office/word/2023/wordml/word16du" xmlns:w16sdtdh="http://schemas.microsoft.com/office/word/2020/wordml/sdtdatahash" xmlns:w16sdtfl="http://schemas.microsoft.com/office/word/2024/wordml/sdtformatlock" xmlns:w16se="http://schemas.microsoft.com/office/word/2015/wordml/symex" xmlns:wpg="http://schemas.microsoft.com/office/word/2010/wordprocessingGroup" xmlns:wpi="http://schemas.microsoft.com/office/word/2010/wordprocessingInk" xmlns:wne="http://schemas.microsoft.com/office/word/2006/wordml" xmlns:wps="http://schemas.microsoft.com/office/word/2010/wordprocessingShape" mc:Ignorable="w14 w15 w16se w16cid w16 w16cex w16sdtdh w16sdtfl w16du wp14">
   <w:p>
     <w:pPr>
       <w:pStyle w:val="Footer"/>
@@ -11107,14 +11149,30 @@
         <w:sz w:val="20"/>
         <w:szCs w:val="20"/>
       </w:rPr>
-      <w:t xml:space="preserve">S-140-E  </w:t>
+      <w:t>S-140-</w:t>
+    </w:r>
+    <w:proofErr w:type="gramStart"/>
+    <w:r>
+      <w:rPr>
+        <w:sz w:val="20"/>
+        <w:szCs w:val="20"/>
+      </w:rPr>
+      <w:t xml:space="preserve">E  </w:t>
     </w:r>
     <w:r>
       <w:rPr>
         <w:sz w:val="20"/>
         <w:szCs w:val="20"/>
       </w:rPr>
-      <w:t>11/2</w:t>
+      <w:t>11</w:t>
+    </w:r>
+    <w:proofErr w:type="gramEnd"/>
+    <w:r>
+      <w:rPr>
+        <w:sz w:val="20"/>
+        <w:szCs w:val="20"/>
+      </w:rPr>
+      <w:t>/2</w:t>
     </w:r>
     <w:r>
       <w:rPr>
@@ -11128,7 +11186,7 @@
 </file>
 
 <file path=word/footer2.xml><?xml version="1.0" encoding="utf-8"?>
-<w:ftr xmlns:wpc="http://schemas.microsoft.com/office/word/2010/wordprocessingCanvas" xmlns:cx="http://schemas.microsoft.com/office/drawing/2014/chartex" xmlns:cx1="http://schemas.microsoft.com/office/drawing/2015/9/8/chartex" xmlns:cx2="http://schemas.microsoft.com/office/drawing/2015/10/21/chartex" xmlns:cx3="http://schemas.microsoft.com/office/drawing/2016/5/9/chartex" xmlns:cx4="http://schemas.microsoft.com/office/drawing/2016/5/10/chartex" xmlns:cx5="http://schemas.microsoft.com/office/drawing/2016/5/11/chartex" xmlns:cx6="http://schemas.microsoft.com/office/drawing/2016/5/12/chartex" xmlns:cx7="http://schemas.microsoft.com/office/drawing/2016/5/13/chartex" xmlns:cx8="http://schemas.microsoft.com/office/drawing/2016/5/14/chartex" xmlns:mc="http://schemas.openxmlformats.org/markup-compatibility/2006" xmlns:aink="http://schemas.microsoft.com/office/drawing/2016/ink" xmlns:am3d="http://schemas.microsoft.com/office/drawing/2017/model3d" xmlns:o="urn:schemas-microsoft-com:office:office" xmlns:r="http://schemas.openxmlformats.org/officeDocument/2006/relationships" xmlns:m="http://schemas.openxmlformats.org/officeDocument/2006/math" xmlns:v="urn:schemas-microsoft-com:vml" xmlns:wp14="http://schemas.microsoft.com/office/word/2010/wordprocessingDrawing" xmlns:wp="http://schemas.openxmlformats.org/drawingml/2006/wordprocessingDrawing" xmlns:w10="urn:schemas-microsoft-com:office:word" xmlns:w="http://schemas.openxmlformats.org/wordprocessingml/2006/main" xmlns:w14="http://schemas.microsoft.com/office/word/2010/wordml" xmlns:w15="http://schemas.microsoft.com/office/word/2012/wordml" xmlns:w16cid="http://schemas.microsoft.com/office/word/2016/wordml/cid" xmlns:w16se="http://schemas.microsoft.com/office/word/2015/wordml/symex" xmlns:wpg="http://schemas.microsoft.com/office/word/2010/wordprocessingGroup" xmlns:wpi="http://schemas.microsoft.com/office/word/2010/wordprocessingInk" xmlns:wne="http://schemas.microsoft.com/office/word/2006/wordml" xmlns:wps="http://schemas.microsoft.com/office/word/2010/wordprocessingShape" mc:Ignorable="w14 w15 w16se w16cid wp14">
+<w:ftr xmlns:wpc="http://schemas.microsoft.com/office/word/2010/wordprocessingCanvas" xmlns:cx="http://schemas.microsoft.com/office/drawing/2014/chartex" xmlns:cx1="http://schemas.microsoft.com/office/drawing/2015/9/8/chartex" xmlns:cx2="http://schemas.microsoft.com/office/drawing/2015/10/21/chartex" xmlns:cx3="http://schemas.microsoft.com/office/drawing/2016/5/9/chartex" xmlns:cx4="http://schemas.microsoft.com/office/drawing/2016/5/10/chartex" xmlns:cx5="http://schemas.microsoft.com/office/drawing/2016/5/11/chartex" xmlns:cx6="http://schemas.microsoft.com/office/drawing/2016/5/12/chartex" xmlns:cx7="http://schemas.microsoft.com/office/drawing/2016/5/13/chartex" xmlns:cx8="http://schemas.microsoft.com/office/drawing/2016/5/14/chartex" xmlns:mc="http://schemas.openxmlformats.org/markup-compatibility/2006" xmlns:aink="http://schemas.microsoft.com/office/drawing/2016/ink" xmlns:am3d="http://schemas.microsoft.com/office/drawing/2017/model3d" xmlns:o="urn:schemas-microsoft-com:office:office" xmlns:oel="http://schemas.microsoft.com/office/2019/extlst" xmlns:r="http://schemas.openxmlformats.org/officeDocument/2006/relationships" xmlns:m="http://schemas.openxmlformats.org/officeDocument/2006/math" xmlns:v="urn:schemas-microsoft-com:vml" xmlns:wp14="http://schemas.microsoft.com/office/word/2010/wordprocessingDrawing" xmlns:wp="http://schemas.openxmlformats.org/drawingml/2006/wordprocessingDrawing" xmlns:w10="urn:schemas-microsoft-com:office:word" xmlns:w="http://schemas.openxmlformats.org/wordprocessingml/2006/main" xmlns:w14="http://schemas.microsoft.com/office/word/2010/wordml" xmlns:w15="http://schemas.microsoft.com/office/word/2012/wordml" xmlns:w16cex="http://schemas.microsoft.com/office/word/2018/wordml/cex" xmlns:w16cid="http://schemas.microsoft.com/office/word/2016/wordml/cid" xmlns:w16="http://schemas.microsoft.com/office/word/2018/wordml" xmlns:w16du="http://schemas.microsoft.com/office/word/2023/wordml/word16du" xmlns:w16sdtdh="http://schemas.microsoft.com/office/word/2020/wordml/sdtdatahash" xmlns:w16sdtfl="http://schemas.microsoft.com/office/word/2024/wordml/sdtformatlock" xmlns:w16se="http://schemas.microsoft.com/office/word/2015/wordml/symex" xmlns:wpg="http://schemas.microsoft.com/office/word/2010/wordprocessingGroup" xmlns:wpi="http://schemas.microsoft.com/office/word/2010/wordprocessingInk" xmlns:wne="http://schemas.microsoft.com/office/word/2006/wordml" xmlns:wps="http://schemas.microsoft.com/office/word/2010/wordprocessingShape" mc:Ignorable="w14 w15 w16se w16cid w16 w16cex w16sdtdh w16sdtfl w16du wp14">
   <w:p>
     <w:pPr>
       <w:pStyle w:val="Footer"/>
@@ -11142,14 +11200,30 @@
         <w:sz w:val="20"/>
         <w:szCs w:val="20"/>
       </w:rPr>
-      <w:t xml:space="preserve">S-140-E  </w:t>
+      <w:t>S-140-</w:t>
+    </w:r>
+    <w:proofErr w:type="gramStart"/>
+    <w:r>
+      <w:rPr>
+        <w:sz w:val="20"/>
+        <w:szCs w:val="20"/>
+      </w:rPr>
+      <w:t xml:space="preserve">E  </w:t>
     </w:r>
     <w:r>
       <w:rPr>
         <w:sz w:val="20"/>
         <w:szCs w:val="20"/>
       </w:rPr>
-      <w:t>11/2</w:t>
+      <w:t>11</w:t>
+    </w:r>
+    <w:proofErr w:type="gramEnd"/>
+    <w:r>
+      <w:rPr>
+        <w:sz w:val="20"/>
+        <w:szCs w:val="20"/>
+      </w:rPr>
+      <w:t>/2</w:t>
     </w:r>
     <w:r>
       <w:rPr>
@@ -11163,7 +11237,7 @@
 </file>
 
 <file path=word/footer3.xml><?xml version="1.0" encoding="utf-8"?>
-<w:ftr xmlns:wpc="http://schemas.microsoft.com/office/word/2010/wordprocessingCanvas" xmlns:cx="http://schemas.microsoft.com/office/drawing/2014/chartex" xmlns:cx1="http://schemas.microsoft.com/office/drawing/2015/9/8/chartex" xmlns:cx2="http://schemas.microsoft.com/office/drawing/2015/10/21/chartex" xmlns:cx3="http://schemas.microsoft.com/office/drawing/2016/5/9/chartex" xmlns:cx4="http://schemas.microsoft.com/office/drawing/2016/5/10/chartex" xmlns:cx5="http://schemas.microsoft.com/office/drawing/2016/5/11/chartex" xmlns:cx6="http://schemas.microsoft.com/office/drawing/2016/5/12/chartex" xmlns:cx7="http://schemas.microsoft.com/office/drawing/2016/5/13/chartex" xmlns:cx8="http://schemas.microsoft.com/office/drawing/2016/5/14/chartex" xmlns:mc="http://schemas.openxmlformats.org/markup-compatibility/2006" xmlns:aink="http://schemas.microsoft.com/office/drawing/2016/ink" xmlns:am3d="http://schemas.microsoft.com/office/drawing/2017/model3d" xmlns:o="urn:schemas-microsoft-com:office:office" xmlns:r="http://schemas.openxmlformats.org/officeDocument/2006/relationships" xmlns:m="http://schemas.openxmlformats.org/officeDocument/2006/math" xmlns:v="urn:schemas-microsoft-com:vml" xmlns:wp14="http://schemas.microsoft.com/office/word/2010/wordprocessingDrawing" xmlns:wp="http://schemas.openxmlformats.org/drawingml/2006/wordprocessingDrawing" xmlns:w10="urn:schemas-microsoft-com:office:word" xmlns:w="http://schemas.openxmlformats.org/wordprocessingml/2006/main" xmlns:w14="http://schemas.microsoft.com/office/word/2010/wordml" xmlns:w15="http://schemas.microsoft.com/office/word/2012/wordml" xmlns:w16cid="http://schemas.microsoft.com/office/word/2016/wordml/cid" xmlns:w16se="http://schemas.microsoft.com/office/word/2015/wordml/symex" xmlns:wpg="http://schemas.microsoft.com/office/word/2010/wordprocessingGroup" xmlns:wpi="http://schemas.microsoft.com/office/word/2010/wordprocessingInk" xmlns:wne="http://schemas.microsoft.com/office/word/2006/wordml" xmlns:wps="http://schemas.microsoft.com/office/word/2010/wordprocessingShape" mc:Ignorable="w14 w15 w16se w16cid wp14">
+<w:ftr xmlns:wpc="http://schemas.microsoft.com/office/word/2010/wordprocessingCanvas" xmlns:cx="http://schemas.microsoft.com/office/drawing/2014/chartex" xmlns:cx1="http://schemas.microsoft.com/office/drawing/2015/9/8/chartex" xmlns:cx2="http://schemas.microsoft.com/office/drawing/2015/10/21/chartex" xmlns:cx3="http://schemas.microsoft.com/office/drawing/2016/5/9/chartex" xmlns:cx4="http://schemas.microsoft.com/office/drawing/2016/5/10/chartex" xmlns:cx5="http://schemas.microsoft.com/office/drawing/2016/5/11/chartex" xmlns:cx6="http://schemas.microsoft.com/office/drawing/2016/5/12/chartex" xmlns:cx7="http://schemas.microsoft.com/office/drawing/2016/5/13/chartex" xmlns:cx8="http://schemas.microsoft.com/office/drawing/2016/5/14/chartex" xmlns:mc="http://schemas.openxmlformats.org/markup-compatibility/2006" xmlns:aink="http://schemas.microsoft.com/office/drawing/2016/ink" xmlns:am3d="http://schemas.microsoft.com/office/drawing/2017/model3d" xmlns:o="urn:schemas-microsoft-com:office:office" xmlns:oel="http://schemas.microsoft.com/office/2019/extlst" xmlns:r="http://schemas.openxmlformats.org/officeDocument/2006/relationships" xmlns:m="http://schemas.openxmlformats.org/officeDocument/2006/math" xmlns:v="urn:schemas-microsoft-com:vml" xmlns:wp14="http://schemas.microsoft.com/office/word/2010/wordprocessingDrawing" xmlns:wp="http://schemas.openxmlformats.org/drawingml/2006/wordprocessingDrawing" xmlns:w10="urn:schemas-microsoft-com:office:word" xmlns:w="http://schemas.openxmlformats.org/wordprocessingml/2006/main" xmlns:w14="http://schemas.microsoft.com/office/word/2010/wordml" xmlns:w15="http://schemas.microsoft.com/office/word/2012/wordml" xmlns:w16cex="http://schemas.microsoft.com/office/word/2018/wordml/cex" xmlns:w16cid="http://schemas.microsoft.com/office/word/2016/wordml/cid" xmlns:w16="http://schemas.microsoft.com/office/word/2018/wordml" xmlns:w16du="http://schemas.microsoft.com/office/word/2023/wordml/word16du" xmlns:w16sdtdh="http://schemas.microsoft.com/office/word/2020/wordml/sdtdatahash" xmlns:w16sdtfl="http://schemas.microsoft.com/office/word/2024/wordml/sdtformatlock" xmlns:w16se="http://schemas.microsoft.com/office/word/2015/wordml/symex" xmlns:wpg="http://schemas.microsoft.com/office/word/2010/wordprocessingGroup" xmlns:wpi="http://schemas.microsoft.com/office/word/2010/wordprocessingInk" xmlns:wne="http://schemas.microsoft.com/office/word/2006/wordml" xmlns:wps="http://schemas.microsoft.com/office/word/2010/wordprocessingShape" mc:Ignorable="w14 w15 w16se w16cid w16 w16cex w16sdtdh w16sdtfl w16du wp14">
   <w:p>
     <w:pPr>
       <w:pStyle w:val="Footer"/>
@@ -11177,21 +11251,37 @@
         <w:sz w:val="20"/>
         <w:szCs w:val="20"/>
       </w:rPr>
-      <w:t xml:space="preserve">S-140-E  </w:t>
+      <w:t>S-140-</w:t>
+    </w:r>
+    <w:proofErr w:type="gramStart"/>
+    <w:r>
+      <w:rPr>
+        <w:sz w:val="20"/>
+        <w:szCs w:val="20"/>
+      </w:rPr>
+      <w:t xml:space="preserve">E  </w:t>
     </w:r>
     <w:r>
       <w:rPr>
         <w:sz w:val="20"/>
         <w:szCs w:val="20"/>
       </w:rPr>
-      <w:t>11/23</w:t>
+      <w:t>11</w:t>
+    </w:r>
+    <w:proofErr w:type="gramEnd"/>
+    <w:r>
+      <w:rPr>
+        <w:sz w:val="20"/>
+        <w:szCs w:val="20"/>
+      </w:rPr>
+      <w:t>/23</w:t>
     </w:r>
   </w:p>
 </w:ftr>
 </file>
 
 <file path=word/footnotes.xml><?xml version="1.0" encoding="utf-8"?>
-<w:footnotes xmlns:wpc="http://schemas.microsoft.com/office/word/2010/wordprocessingCanvas" xmlns:cx="http://schemas.microsoft.com/office/drawing/2014/chartex" xmlns:cx1="http://schemas.microsoft.com/office/drawing/2015/9/8/chartex" xmlns:cx2="http://schemas.microsoft.com/office/drawing/2015/10/21/chartex" xmlns:cx3="http://schemas.microsoft.com/office/drawing/2016/5/9/chartex" xmlns:cx4="http://schemas.microsoft.com/office/drawing/2016/5/10/chartex" xmlns:cx5="http://schemas.microsoft.com/office/drawing/2016/5/11/chartex" xmlns:cx6="http://schemas.microsoft.com/office/drawing/2016/5/12/chartex" xmlns:cx7="http://schemas.microsoft.com/office/drawing/2016/5/13/chartex" xmlns:cx8="http://schemas.microsoft.com/office/drawing/2016/5/14/chartex" xmlns:mc="http://schemas.openxmlformats.org/markup-compatibility/2006" xmlns:aink="http://schemas.microsoft.com/office/drawing/2016/ink" xmlns:am3d="http://schemas.microsoft.com/office/drawing/2017/model3d" xmlns:o="urn:schemas-microsoft-com:office:office" xmlns:r="http://schemas.openxmlformats.org/officeDocument/2006/relationships" xmlns:m="http://schemas.openxmlformats.org/officeDocument/2006/math" xmlns:v="urn:schemas-microsoft-com:vml" xmlns:wp14="http://schemas.microsoft.com/office/word/2010/wordprocessingDrawing" xmlns:wp="http://schemas.openxmlformats.org/drawingml/2006/wordprocessingDrawing" xmlns:w10="urn:schemas-microsoft-com:office:word" xmlns:w="http://schemas.openxmlformats.org/wordprocessingml/2006/main" xmlns:w14="http://schemas.microsoft.com/office/word/2010/wordml" xmlns:w15="http://schemas.microsoft.com/office/word/2012/wordml" xmlns:w16cid="http://schemas.microsoft.com/office/word/2016/wordml/cid" xmlns:w16se="http://schemas.microsoft.com/office/word/2015/wordml/symex" xmlns:wpg="http://schemas.microsoft.com/office/word/2010/wordprocessingGroup" xmlns:wpi="http://schemas.microsoft.com/office/word/2010/wordprocessingInk" xmlns:wne="http://schemas.microsoft.com/office/word/2006/wordml" xmlns:wps="http://schemas.microsoft.com/office/word/2010/wordprocessingShape" mc:Ignorable="w14 w15 w16se w16cid wp14">
+<w:footnotes xmlns:wpc="http://schemas.microsoft.com/office/word/2010/wordprocessingCanvas" xmlns:cx="http://schemas.microsoft.com/office/drawing/2014/chartex" xmlns:cx1="http://schemas.microsoft.com/office/drawing/2015/9/8/chartex" xmlns:cx2="http://schemas.microsoft.com/office/drawing/2015/10/21/chartex" xmlns:cx3="http://schemas.microsoft.com/office/drawing/2016/5/9/chartex" xmlns:cx4="http://schemas.microsoft.com/office/drawing/2016/5/10/chartex" xmlns:cx5="http://schemas.microsoft.com/office/drawing/2016/5/11/chartex" xmlns:cx6="http://schemas.microsoft.com/office/drawing/2016/5/12/chartex" xmlns:cx7="http://schemas.microsoft.com/office/drawing/2016/5/13/chartex" xmlns:cx8="http://schemas.microsoft.com/office/drawing/2016/5/14/chartex" xmlns:mc="http://schemas.openxmlformats.org/markup-compatibility/2006" xmlns:aink="http://schemas.microsoft.com/office/drawing/2016/ink" xmlns:am3d="http://schemas.microsoft.com/office/drawing/2017/model3d" xmlns:o="urn:schemas-microsoft-com:office:office" xmlns:oel="http://schemas.microsoft.com/office/2019/extlst" xmlns:r="http://schemas.openxmlformats.org/officeDocument/2006/relationships" xmlns:m="http://schemas.openxmlformats.org/officeDocument/2006/math" xmlns:v="urn:schemas-microsoft-com:vml" xmlns:wp14="http://schemas.microsoft.com/office/word/2010/wordprocessingDrawing" xmlns:wp="http://schemas.openxmlformats.org/drawingml/2006/wordprocessingDrawing" xmlns:w10="urn:schemas-microsoft-com:office:word" xmlns:w="http://schemas.openxmlformats.org/wordprocessingml/2006/main" xmlns:w14="http://schemas.microsoft.com/office/word/2010/wordml" xmlns:w15="http://schemas.microsoft.com/office/word/2012/wordml" xmlns:w16cex="http://schemas.microsoft.com/office/word/2018/wordml/cex" xmlns:w16cid="http://schemas.microsoft.com/office/word/2016/wordml/cid" xmlns:w16="http://schemas.microsoft.com/office/word/2018/wordml" xmlns:w16du="http://schemas.microsoft.com/office/word/2023/wordml/word16du" xmlns:w16sdtdh="http://schemas.microsoft.com/office/word/2020/wordml/sdtdatahash" xmlns:w16sdtfl="http://schemas.microsoft.com/office/word/2024/wordml/sdtformatlock" xmlns:w16se="http://schemas.microsoft.com/office/word/2015/wordml/symex" xmlns:wpg="http://schemas.microsoft.com/office/word/2010/wordprocessingGroup" xmlns:wpi="http://schemas.microsoft.com/office/word/2010/wordprocessingInk" xmlns:wne="http://schemas.microsoft.com/office/word/2006/wordml" xmlns:wps="http://schemas.microsoft.com/office/word/2010/wordprocessingShape" mc:Ignorable="w14 w15 w16se w16cid w16 w16cex w16sdtdh w16sdtfl w16du wp14">
   <w:footnote w:type="separator" w:id="-1">
     <w:p>
       <w:pPr>
@@ -11216,7 +11306,7 @@
 </file>
 
 <file path=word/numbering.xml><?xml version="1.0" encoding="utf-8"?>
-<w:numbering xmlns:wpc="http://schemas.microsoft.com/office/word/2010/wordprocessingCanvas" xmlns:cx="http://schemas.microsoft.com/office/drawing/2014/chartex" xmlns:cx1="http://schemas.microsoft.com/office/drawing/2015/9/8/chartex" xmlns:cx2="http://schemas.microsoft.com/office/drawing/2015/10/21/chartex" xmlns:cx3="http://schemas.microsoft.com/office/drawing/2016/5/9/chartex" xmlns:cx4="http://schemas.microsoft.com/office/drawing/2016/5/10/chartex" xmlns:cx5="http://schemas.microsoft.com/office/drawing/2016/5/11/chartex" xmlns:cx6="http://schemas.microsoft.com/office/drawing/2016/5/12/chartex" xmlns:cx7="http://schemas.microsoft.com/office/drawing/2016/5/13/chartex" xmlns:cx8="http://schemas.microsoft.com/office/drawing/2016/5/14/chartex" xmlns:mc="http://schemas.openxmlformats.org/markup-compatibility/2006" xmlns:aink="http://schemas.microsoft.com/office/drawing/2016/ink" xmlns:am3d="http://schemas.microsoft.com/office/drawing/2017/model3d" xmlns:o="urn:schemas-microsoft-com:office:office" xmlns:r="http://schemas.openxmlformats.org/officeDocument/2006/relationships" xmlns:m="http://schemas.openxmlformats.org/officeDocument/2006/math" xmlns:v="urn:schemas-microsoft-com:vml" xmlns:wp14="http://schemas.microsoft.com/office/word/2010/wordprocessingDrawing" xmlns:wp="http://schemas.openxmlformats.org/drawingml/2006/wordprocessingDrawing" xmlns:w10="urn:schemas-microsoft-com:office:word" xmlns:w="http://schemas.openxmlformats.org/wordprocessingml/2006/main" xmlns:w14="http://schemas.microsoft.com/office/word/2010/wordml" xmlns:w15="http://schemas.microsoft.com/office/word/2012/wordml" xmlns:w16cid="http://schemas.microsoft.com/office/word/2016/wordml/cid" xmlns:w16se="http://schemas.microsoft.com/office/word/2015/wordml/symex" xmlns:wpg="http://schemas.microsoft.com/office/word/2010/wordprocessingGroup" xmlns:wpi="http://schemas.microsoft.com/office/word/2010/wordprocessingInk" xmlns:wne="http://schemas.microsoft.com/office/word/2006/wordml" xmlns:wps="http://schemas.microsoft.com/office/word/2010/wordprocessingShape" mc:Ignorable="w14 w15 w16se w16cid wp14">
+<w:numbering xmlns:wpc="http://schemas.microsoft.com/office/word/2010/wordprocessingCanvas" xmlns:cx="http://schemas.microsoft.com/office/drawing/2014/chartex" xmlns:cx1="http://schemas.microsoft.com/office/drawing/2015/9/8/chartex" xmlns:cx2="http://schemas.microsoft.com/office/drawing/2015/10/21/chartex" xmlns:cx3="http://schemas.microsoft.com/office/drawing/2016/5/9/chartex" xmlns:cx4="http://schemas.microsoft.com/office/drawing/2016/5/10/chartex" xmlns:cx5="http://schemas.microsoft.com/office/drawing/2016/5/11/chartex" xmlns:cx6="http://schemas.microsoft.com/office/drawing/2016/5/12/chartex" xmlns:cx7="http://schemas.microsoft.com/office/drawing/2016/5/13/chartex" xmlns:cx8="http://schemas.microsoft.com/office/drawing/2016/5/14/chartex" xmlns:mc="http://schemas.openxmlformats.org/markup-compatibility/2006" xmlns:aink="http://schemas.microsoft.com/office/drawing/2016/ink" xmlns:am3d="http://schemas.microsoft.com/office/drawing/2017/model3d" xmlns:o="urn:schemas-microsoft-com:office:office" xmlns:oel="http://schemas.microsoft.com/office/2019/extlst" xmlns:r="http://schemas.openxmlformats.org/officeDocument/2006/relationships" xmlns:m="http://schemas.openxmlformats.org/officeDocument/2006/math" xmlns:v="urn:schemas-microsoft-com:vml" xmlns:wp14="http://schemas.microsoft.com/office/word/2010/wordprocessingDrawing" xmlns:wp="http://schemas.openxmlformats.org/drawingml/2006/wordprocessingDrawing" xmlns:w10="urn:schemas-microsoft-com:office:word" xmlns:w="http://schemas.openxmlformats.org/wordprocessingml/2006/main" xmlns:w14="http://schemas.microsoft.com/office/word/2010/wordml" xmlns:w15="http://schemas.microsoft.com/office/word/2012/wordml" xmlns:w16cex="http://schemas.microsoft.com/office/word/2018/wordml/cex" xmlns:w16cid="http://schemas.microsoft.com/office/word/2016/wordml/cid" xmlns:w16="http://schemas.microsoft.com/office/word/2018/wordml" xmlns:w16du="http://schemas.microsoft.com/office/word/2023/wordml/word16du" xmlns:w16sdtdh="http://schemas.microsoft.com/office/word/2020/wordml/sdtdatahash" xmlns:w16sdtfl="http://schemas.microsoft.com/office/word/2024/wordml/sdtformatlock" xmlns:w16se="http://schemas.microsoft.com/office/word/2015/wordml/symex" xmlns:wpg="http://schemas.microsoft.com/office/word/2010/wordprocessingGroup" xmlns:wpi="http://schemas.microsoft.com/office/word/2010/wordprocessingInk" xmlns:wne="http://schemas.microsoft.com/office/word/2006/wordml" xmlns:wps="http://schemas.microsoft.com/office/word/2010/wordprocessingShape" mc:Ignorable="w14 w15 w16se w16cid w16 w16cex w16sdtdh w16sdtfl w16du wp14">
   <w:abstractNum w:abstractNumId="0" w15:restartNumberingAfterBreak="0">
     <w:nsid w:val="00AC647E"/>
     <w:multiLevelType w:val="hybridMultilevel"/>
@@ -12131,35 +12221,35 @@
       </w:rPr>
     </w:lvl>
   </w:abstractNum>
-  <w:num w:numId="1">
+  <w:num w:numId="1" w16cid:durableId="947813340">
     <w:abstractNumId w:val="7"/>
   </w:num>
-  <w:num w:numId="2">
+  <w:num w:numId="2" w16cid:durableId="957839173">
     <w:abstractNumId w:val="0"/>
   </w:num>
-  <w:num w:numId="3">
+  <w:num w:numId="3" w16cid:durableId="1798599607">
     <w:abstractNumId w:val="2"/>
   </w:num>
-  <w:num w:numId="4">
+  <w:num w:numId="4" w16cid:durableId="1792089319">
     <w:abstractNumId w:val="4"/>
   </w:num>
-  <w:num w:numId="5">
+  <w:num w:numId="5" w16cid:durableId="779420840">
     <w:abstractNumId w:val="3"/>
   </w:num>
-  <w:num w:numId="6">
+  <w:num w:numId="6" w16cid:durableId="128934849">
     <w:abstractNumId w:val="5"/>
   </w:num>
-  <w:num w:numId="7">
+  <w:num w:numId="7" w16cid:durableId="1297367647">
     <w:abstractNumId w:val="6"/>
   </w:num>
-  <w:num w:numId="8">
+  <w:num w:numId="8" w16cid:durableId="533467660">
     <w:abstractNumId w:val="1"/>
   </w:num>
 </w:numbering>
 </file>
 
 <file path=word/styles.xml><?xml version="1.0" encoding="utf-8"?>
-<w:styles xmlns:mc="http://schemas.openxmlformats.org/markup-compatibility/2006" xmlns:r="http://schemas.openxmlformats.org/officeDocument/2006/relationships" xmlns:w="http://schemas.openxmlformats.org/wordprocessingml/2006/main" xmlns:w14="http://schemas.microsoft.com/office/word/2010/wordml" xmlns:w15="http://schemas.microsoft.com/office/word/2012/wordml" xmlns:w16cid="http://schemas.microsoft.com/office/word/2016/wordml/cid" xmlns:w16se="http://schemas.microsoft.com/office/word/2015/wordml/symex" mc:Ignorable="w14 w15 w16se w16cid">
+<w:styles xmlns:mc="http://schemas.openxmlformats.org/markup-compatibility/2006" xmlns:r="http://schemas.openxmlformats.org/officeDocument/2006/relationships" xmlns:w="http://schemas.openxmlformats.org/wordprocessingml/2006/main" xmlns:w14="http://schemas.microsoft.com/office/word/2010/wordml" xmlns:w15="http://schemas.microsoft.com/office/word/2012/wordml" xmlns:w16cex="http://schemas.microsoft.com/office/word/2018/wordml/cex" xmlns:w16cid="http://schemas.microsoft.com/office/word/2016/wordml/cid" xmlns:w16="http://schemas.microsoft.com/office/word/2018/wordml" xmlns:w16du="http://schemas.microsoft.com/office/word/2023/wordml/word16du" xmlns:w16sdtdh="http://schemas.microsoft.com/office/word/2020/wordml/sdtdatahash" xmlns:w16sdtfl="http://schemas.microsoft.com/office/word/2024/wordml/sdtformatlock" xmlns:w16se="http://schemas.microsoft.com/office/word/2015/wordml/symex" mc:Ignorable="w14 w15 w16se w16cid w16 w16cex w16sdtdh w16sdtfl w16du">
   <w:docDefaults>
     <w:rPrDefault>
       <w:rPr>
@@ -12175,7 +12265,7 @@
       </w:pPr>
     </w:pPrDefault>
   </w:docDefaults>
-  <w:latentStyles w:defLockedState="0" w:defUIPriority="99" w:defSemiHidden="0" w:defUnhideWhenUsed="0" w:defQFormat="0" w:count="375">
+  <w:latentStyles w:defLockedState="0" w:defUIPriority="99" w:defSemiHidden="0" w:defUnhideWhenUsed="0" w:defQFormat="0" w:count="376">
     <w:lsdException w:name="Normal" w:uiPriority="0" w:qFormat="1"/>
     <w:lsdException w:name="heading 1" w:uiPriority="9" w:qFormat="1"/>
     <w:lsdException w:name="heading 2" w:semiHidden="1" w:uiPriority="9" w:unhideWhenUsed="1" w:qFormat="1"/>
@@ -12551,6 +12641,7 @@
     <w:lsdException w:name="Smart Hyperlink" w:semiHidden="1" w:unhideWhenUsed="1"/>
     <w:lsdException w:name="Hashtag" w:semiHidden="1" w:unhideWhenUsed="1"/>
     <w:lsdException w:name="Unresolved Mention" w:semiHidden="1" w:unhideWhenUsed="1"/>
+    <w:lsdException w:name="Smart Link" w:semiHidden="1" w:unhideWhenUsed="1"/>
   </w:latentStyles>
   <w:style w:type="paragraph" w:default="1" w:styleId="Normal">
     <w:name w:val="Normal"/>

</xml_diff>